<commit_message>
Update SJC2 Cable Network Construction #11 Central Billing Party Invoice.docx
</commit_message>
<xml_diff>
--- a/SJC2 Cable Network Construction #11 Central Billing Party Invoice.docx
+++ b/SJC2 Cable Network Construction #11 Central Billing Party Invoice.docx
@@ -603,7 +603,7 @@
                                 <w:sz w:val="16"/>
                                 <w:szCs w:val="16"/>
                               </w:rPr>
-                              <w:t xml:space="preserve">2023/04/01</w:t>
+                              <w:t xml:space="preserve">2023/04/10</w:t>
                             </w:r>
                           </w:p>
                           <w:p>
@@ -633,7 +633,7 @@
                                 <w:sz w:val="16"/>
                                 <w:szCs w:val="16"/>
                               </w:rPr>
-                              <w:t xml:space="preserve">2023/04/30</w:t>
+                              <w:t xml:space="preserve">2023/04/10</w:t>
                             </w:r>
                           </w:p>
                         </w:txbxContent>
@@ -716,7 +716,7 @@
                           <w:sz w:val="16"/>
                           <w:szCs w:val="16"/>
                         </w:rPr>
-                        <w:t xml:space="preserve">2023/04/01</w:t>
+                        <w:t xml:space="preserve">2023/04/10</w:t>
                       </w:r>
                     </w:p>
                     <w:p>
@@ -746,7 +746,7 @@
                           <w:sz w:val="16"/>
                           <w:szCs w:val="16"/>
                         </w:rPr>
-                        <w:t xml:space="preserve">2023/04/30</w:t>
+                        <w:t xml:space="preserve">2023/04/10</w:t>
                       </w:r>
                     </w:p>
                   </w:txbxContent>
@@ -2451,6 +2451,332 @@
       <w:tr>
         <w:tc>
           <w:tcPr>
+            <w:tcW w:w="1686" w:type="dxa"/>
+            <w:tcBorders>
+              <w:left w:val="single" w:sz="12" w:space="0" w:color="auto"/>
+            </w:tcBorders>
+          </w:tcPr>
+          <w:p>
+            <w:pPr>
+              <w:spacing w:line="240" w:lineRule="exact"/>
+              <w:rPr>
+                <w:rFonts w:ascii="Microsoft JhengHei UI" w:eastAsia="Microsoft JhengHei UI" w:hAnsi="Microsoft JhengHei UI" w:cs="Arial"/>
+                <w:sz w:val="16"/>
+                <w:szCs w:val="16"/>
+              </w:rPr>
+            </w:pPr>
+            <w:proofErr w:type="gramStart"/>
+            <w:r>
+              <w:rPr>
+                <w:rFonts w:ascii="Microsoft JhengHei UI" w:eastAsia="Microsoft JhengHei UI" w:hAnsi="Microsoft JhengHei UI" w:cs="Arial"/>
+                <w:sz w:val="16"/>
+                <w:szCs w:val="16"/>
+              </w:rPr>
+              <w:t xml:space="preserve">NEC</w:t>
+            </w:r>
+          </w:p>
+        </w:tc>
+        <w:tc>
+          <w:tcPr>
+            <w:tcW w:w="1701" w:type="dxa"/>
+          </w:tcPr>
+          <w:p>
+            <w:pPr>
+              <w:spacing w:line="240" w:lineRule="exact"/>
+              <w:rPr>
+                <w:rFonts w:ascii="Microsoft JhengHei UI" w:eastAsia="Microsoft JhengHei UI" w:hAnsi="Microsoft JhengHei UI" w:cs="Arial"/>
+                <w:sz w:val="16"/>
+                <w:szCs w:val="16"/>
+              </w:rPr>
+            </w:pPr>
+            <w:proofErr w:type="gramStart"/>
+            <w:r>
+              <w:rPr>
+                <w:rFonts w:ascii="Microsoft JhengHei UI" w:eastAsia="Microsoft JhengHei UI" w:hAnsi="Microsoft JhengHei UI" w:cs="Arial"/>
+                <w:sz w:val="16"/>
+                <w:szCs w:val="16"/>
+              </w:rPr>
+              <w:t xml:space="preserve">test-billing-no</w:t>
+            </w:r>
+          </w:p>
+        </w:tc>
+        <w:tc>
+          <w:tcPr>
+            <w:tcW w:w="1560" w:type="dxa"/>
+          </w:tcPr>
+          <w:p>
+            <w:pPr>
+              <w:spacing w:line="240" w:lineRule="exact"/>
+              <w:rPr>
+                <w:rFonts w:ascii="Microsoft JhengHei UI" w:eastAsia="Microsoft JhengHei UI" w:hAnsi="Microsoft JhengHei UI" w:cs="Arial"/>
+                <w:sz w:val="16"/>
+                <w:szCs w:val="16"/>
+              </w:rPr>
+            </w:pPr>
+            <w:proofErr w:type="gramStart"/>
+            <w:r>
+              <w:rPr>
+                <w:rFonts w:ascii="Microsoft JhengHei UI" w:eastAsia="Microsoft JhengHei UI" w:hAnsi="Microsoft JhengHei UI" w:cs="Arial"/>
+                <w:sz w:val="16"/>
+                <w:szCs w:val="16"/>
+              </w:rPr>
+              <w:t xml:space="preserve">BM12 Branching Units (100%)-Equipment</w:t>
+            </w:r>
+          </w:p>
+        </w:tc>
+        <w:tc>
+          <w:tcPr>
+            <w:tcW w:w="1984" w:type="dxa"/>
+          </w:tcPr>
+          <w:p>
+            <w:pPr>
+              <w:spacing w:line="240" w:lineRule="exact"/>
+              <w:jc w:val="center"/>
+              <w:rPr>
+                <w:rFonts w:ascii="Microsoft JhengHei UI" w:eastAsia="Microsoft JhengHei UI" w:hAnsi="Microsoft JhengHei UI" w:cs="Arial"/>
+                <w:sz w:val="16"/>
+                <w:szCs w:val="16"/>
+              </w:rPr>
+            </w:pPr>
+            <w:proofErr w:type="gramStart"/>
+            <w:r>
+              <w:rPr>
+                <w:rFonts w:ascii="Microsoft JhengHei UI" w:eastAsia="Microsoft JhengHei UI" w:hAnsi="Microsoft JhengHei UI" w:cs="Arial"/>
+                <w:sz w:val="16"/>
+                <w:szCs w:val="16"/>
+              </w:rPr>
+              <w:t xml:space="preserve">-10.00</w:t>
+            </w:r>
+          </w:p>
+        </w:tc>
+        <w:tc>
+          <w:tcPr>
+            <w:tcW w:w="1701" w:type="dxa"/>
+          </w:tcPr>
+          <w:p>
+            <w:pPr>
+              <w:spacing w:line="240" w:lineRule="exact"/>
+              <w:jc w:val="right"/>
+              <w:rPr>
+                <w:rFonts w:ascii="Microsoft JhengHei UI" w:eastAsia="Microsoft JhengHei UI" w:hAnsi="Microsoft JhengHei UI" w:cs="Arial"/>
+                <w:sz w:val="16"/>
+                <w:szCs w:val="16"/>
+              </w:rPr>
+            </w:pPr>
+            <w:proofErr w:type="gramStart"/>
+            <w:r>
+              <w:rPr>
+                <w:rFonts w:ascii="Microsoft JhengHei UI" w:eastAsia="Microsoft JhengHei UI" w:hAnsi="Microsoft JhengHei UI" w:cs="Arial"/>
+                <w:sz w:val="16"/>
+                <w:szCs w:val="16"/>
+              </w:rPr>
+              <w:t xml:space="preserve">100.0000000000</w:t>
+            </w:r>
+            <w:r>
+              <w:rPr>
+                <w:rFonts w:ascii="Microsoft JhengHei UI" w:eastAsia="Microsoft JhengHei UI" w:hAnsi="Microsoft JhengHei UI" w:cs="Arial"/>
+                <w:sz w:val="16"/>
+                <w:szCs w:val="16"/>
+              </w:rPr>
+              <w:t xml:space="preserve">%</w:t>
+            </w:r>
+          </w:p>
+        </w:tc>
+        <w:tc>
+          <w:tcPr>
+            <w:tcW w:w="1995" w:type="dxa"/>
+            <w:tcBorders>
+              <w:right w:val="single" w:sz="12" w:space="0" w:color="auto"/>
+            </w:tcBorders>
+          </w:tcPr>
+          <w:p>
+            <w:pPr>
+              <w:spacing w:line="240" w:lineRule="exact"/>
+              <w:jc w:val="right"/>
+              <w:rPr>
+                <w:rFonts w:ascii="Microsoft JhengHei UI" w:eastAsia="Microsoft JhengHei UI" w:hAnsi="Microsoft JhengHei UI" w:cs="Arial"/>
+                <w:sz w:val="16"/>
+                <w:szCs w:val="16"/>
+              </w:rPr>
+            </w:pPr>
+            <w:proofErr w:type="gramStart"/>
+            <w:r>
+              <w:rPr>
+                <w:rFonts w:ascii="Microsoft JhengHei UI" w:eastAsia="Microsoft JhengHei UI" w:hAnsi="Microsoft JhengHei UI" w:cs="Arial"/>
+                <w:sz w:val="16"/>
+                <w:szCs w:val="16"/>
+              </w:rPr>
+              <w:t xml:space="preserve">-10.00</w:t>
+            </w:r>
+          </w:p>
+        </w:tc>
+      </w:tr>
+      <w:tr>
+        <w:tc>
+          <w:tcPr>
+            <w:tcW w:w="1686" w:type="dxa"/>
+            <w:tcBorders>
+              <w:left w:val="single" w:sz="12" w:space="0" w:color="auto"/>
+            </w:tcBorders>
+          </w:tcPr>
+          <w:p>
+            <w:pPr>
+              <w:spacing w:line="240" w:lineRule="exact"/>
+              <w:rPr>
+                <w:rFonts w:ascii="Microsoft JhengHei UI" w:eastAsia="Microsoft JhengHei UI" w:hAnsi="Microsoft JhengHei UI" w:cs="Arial"/>
+                <w:sz w:val="16"/>
+                <w:szCs w:val="16"/>
+              </w:rPr>
+            </w:pPr>
+            <w:proofErr w:type="gramStart"/>
+            <w:r>
+              <w:rPr>
+                <w:rFonts w:ascii="Microsoft JhengHei UI" w:eastAsia="Microsoft JhengHei UI" w:hAnsi="Microsoft JhengHei UI" w:cs="Arial"/>
+                <w:sz w:val="16"/>
+                <w:szCs w:val="16"/>
+              </w:rPr>
+              <w:t xml:space="preserve">NEC</w:t>
+            </w:r>
+          </w:p>
+        </w:tc>
+        <w:tc>
+          <w:tcPr>
+            <w:tcW w:w="1701" w:type="dxa"/>
+          </w:tcPr>
+          <w:p>
+            <w:pPr>
+              <w:spacing w:line="240" w:lineRule="exact"/>
+              <w:rPr>
+                <w:rFonts w:ascii="Microsoft JhengHei UI" w:eastAsia="Microsoft JhengHei UI" w:hAnsi="Microsoft JhengHei UI" w:cs="Arial"/>
+                <w:sz w:val="16"/>
+                <w:szCs w:val="16"/>
+              </w:rPr>
+            </w:pPr>
+            <w:proofErr w:type="gramStart"/>
+            <w:r>
+              <w:rPr>
+                <w:rFonts w:ascii="Microsoft JhengHei UI" w:eastAsia="Microsoft JhengHei UI" w:hAnsi="Microsoft JhengHei UI" w:cs="Arial"/>
+                <w:sz w:val="16"/>
+                <w:szCs w:val="16"/>
+              </w:rPr>
+              <w:t xml:space="preserve">test-billing-no</w:t>
+            </w:r>
+          </w:p>
+        </w:tc>
+        <w:tc>
+          <w:tcPr>
+            <w:tcW w:w="1560" w:type="dxa"/>
+          </w:tcPr>
+          <w:p>
+            <w:pPr>
+              <w:spacing w:line="240" w:lineRule="exact"/>
+              <w:rPr>
+                <w:rFonts w:ascii="Microsoft JhengHei UI" w:eastAsia="Microsoft JhengHei UI" w:hAnsi="Microsoft JhengHei UI" w:cs="Arial"/>
+                <w:sz w:val="16"/>
+                <w:szCs w:val="16"/>
+              </w:rPr>
+            </w:pPr>
+            <w:proofErr w:type="gramStart"/>
+            <w:r>
+              <w:rPr>
+                <w:rFonts w:ascii="Microsoft JhengHei UI" w:eastAsia="Microsoft JhengHei UI" w:hAnsi="Microsoft JhengHei UI" w:cs="Arial"/>
+                <w:sz w:val="16"/>
+                <w:szCs w:val="16"/>
+              </w:rPr>
+              <w:t xml:space="preserve">BM12 Branching Units (100%)-Service</w:t>
+            </w:r>
+          </w:p>
+        </w:tc>
+        <w:tc>
+          <w:tcPr>
+            <w:tcW w:w="1984" w:type="dxa"/>
+          </w:tcPr>
+          <w:p>
+            <w:pPr>
+              <w:spacing w:line="240" w:lineRule="exact"/>
+              <w:jc w:val="center"/>
+              <w:rPr>
+                <w:rFonts w:ascii="Microsoft JhengHei UI" w:eastAsia="Microsoft JhengHei UI" w:hAnsi="Microsoft JhengHei UI" w:cs="Arial"/>
+                <w:sz w:val="16"/>
+                <w:szCs w:val="16"/>
+              </w:rPr>
+            </w:pPr>
+            <w:proofErr w:type="gramStart"/>
+            <w:r>
+              <w:rPr>
+                <w:rFonts w:ascii="Microsoft JhengHei UI" w:eastAsia="Microsoft JhengHei UI" w:hAnsi="Microsoft JhengHei UI" w:cs="Arial"/>
+                <w:sz w:val="16"/>
+                <w:szCs w:val="16"/>
+              </w:rPr>
+              <w:t xml:space="preserve">-10.00</w:t>
+            </w:r>
+          </w:p>
+        </w:tc>
+        <w:tc>
+          <w:tcPr>
+            <w:tcW w:w="1701" w:type="dxa"/>
+          </w:tcPr>
+          <w:p>
+            <w:pPr>
+              <w:spacing w:line="240" w:lineRule="exact"/>
+              <w:jc w:val="right"/>
+              <w:rPr>
+                <w:rFonts w:ascii="Microsoft JhengHei UI" w:eastAsia="Microsoft JhengHei UI" w:hAnsi="Microsoft JhengHei UI" w:cs="Arial"/>
+                <w:sz w:val="16"/>
+                <w:szCs w:val="16"/>
+              </w:rPr>
+            </w:pPr>
+            <w:proofErr w:type="gramStart"/>
+            <w:r>
+              <w:rPr>
+                <w:rFonts w:ascii="Microsoft JhengHei UI" w:eastAsia="Microsoft JhengHei UI" w:hAnsi="Microsoft JhengHei UI" w:cs="Arial"/>
+                <w:sz w:val="16"/>
+                <w:szCs w:val="16"/>
+              </w:rPr>
+              <w:t xml:space="preserve">100.0000000000</w:t>
+            </w:r>
+            <w:r>
+              <w:rPr>
+                <w:rFonts w:ascii="Microsoft JhengHei UI" w:eastAsia="Microsoft JhengHei UI" w:hAnsi="Microsoft JhengHei UI" w:cs="Arial"/>
+                <w:sz w:val="16"/>
+                <w:szCs w:val="16"/>
+              </w:rPr>
+              <w:t xml:space="preserve">%</w:t>
+            </w:r>
+          </w:p>
+        </w:tc>
+        <w:tc>
+          <w:tcPr>
+            <w:tcW w:w="1995" w:type="dxa"/>
+            <w:tcBorders>
+              <w:right w:val="single" w:sz="12" w:space="0" w:color="auto"/>
+            </w:tcBorders>
+          </w:tcPr>
+          <w:p>
+            <w:pPr>
+              <w:spacing w:line="240" w:lineRule="exact"/>
+              <w:jc w:val="right"/>
+              <w:rPr>
+                <w:rFonts w:ascii="Microsoft JhengHei UI" w:eastAsia="Microsoft JhengHei UI" w:hAnsi="Microsoft JhengHei UI" w:cs="Arial"/>
+                <w:sz w:val="16"/>
+                <w:szCs w:val="16"/>
+              </w:rPr>
+            </w:pPr>
+            <w:proofErr w:type="gramStart"/>
+            <w:r>
+              <w:rPr>
+                <w:rFonts w:ascii="Microsoft JhengHei UI" w:eastAsia="Microsoft JhengHei UI" w:hAnsi="Microsoft JhengHei UI" w:cs="Arial"/>
+                <w:sz w:val="16"/>
+                <w:szCs w:val="16"/>
+              </w:rPr>
+              <w:t xml:space="preserve">-10.00</w:t>
+            </w:r>
+          </w:p>
+        </w:tc>
+      </w:tr>
+      <w:tr>
+        <w:tc>
+          <w:tcPr>
             <w:tcW w:w="8632" w:type="dxa"/>
             <w:gridSpan w:val="5"/>
             <w:tcBorders>
@@ -2510,7 +2836,7 @@
                 <w:sz w:val="16"/>
                 <w:szCs w:val="16"/>
               </w:rPr>
-              <w:t xml:space="preserve">398,715.20</w:t>
+              <w:t xml:space="preserve">398,695.20</w:t>
             </w:r>
           </w:p>
         </w:tc>

</xml_diff>